<commit_message>
Add secao Procedimentos Medotologicos e estrutura do trabalho imcompleta
</commit_message>
<xml_diff>
--- a/tcc-template_cstsi_ifsul_pelotas.docx
+++ b/tcc-template_cstsi_ifsul_pelotas.docx
@@ -200,8 +200,8 @@
                         </pic:blipFill>
                         <pic:spPr>
                           <a:xfrm>
-                            <a:off x="6246360" y="243720"/>
-                            <a:ext cx="1036800" cy="695160"/>
+                            <a:off x="6247080" y="243720"/>
+                            <a:ext cx="1036440" cy="695160"/>
                           </a:xfrm>
                           <a:prstGeom prst="rect">
                             <a:avLst/>
@@ -223,7 +223,7 @@
                         <pic:spPr>
                           <a:xfrm>
                             <a:off x="296640" y="243720"/>
-                            <a:ext cx="532080" cy="714240"/>
+                            <a:ext cx="531360" cy="714240"/>
                           </a:xfrm>
                           <a:prstGeom prst="rect">
                             <a:avLst/>
@@ -381,12 +381,12 @@
                   <v:path o:extrusionok="f" gradientshapeok="t" o:connecttype="rect"/>
                   <o:lock v:ext="edit" aspectratio="t"/>
                 </v:shapetype>
-                <v:shape id="shape_0" ID="Picture 9" stroked="f" o:allowincell="f" style="position:absolute;left:8338;top:-1058;width:1632;height:1094;mso-wrap-style:none;v-text-anchor:middle" type="_x0000_t75">
+                <v:shape id="shape_0" ID="Picture 9" stroked="f" o:allowincell="f" style="position:absolute;left:8339;top:-1058;width:1631;height:1094;mso-wrap-style:none;v-text-anchor:middle" type="_x0000_t75">
                   <v:imagedata r:id="rId4" o:detectmouseclick="t"/>
                   <v:stroke color="#3465a4" joinstyle="round" endcap="flat"/>
                   <w10:wrap type="none"/>
                 </v:shape>
-                <v:shape id="shape_0" ID="Picture 11" stroked="f" o:allowincell="f" style="position:absolute;left:-1032;top:-1058;width:837;height:1124;mso-wrap-style:none;v-text-anchor:middle" type="_x0000_t75">
+                <v:shape id="shape_0" ID="Picture 11" stroked="f" o:allowincell="f" style="position:absolute;left:-1032;top:-1058;width:836;height:1124;mso-wrap-style:none;v-text-anchor:middle" type="_x0000_t75">
                   <v:imagedata r:id="rId5" o:detectmouseclick="t"/>
                   <v:stroke color="#3465a4" joinstyle="round" endcap="flat"/>
                   <w10:wrap type="none"/>
@@ -1526,9 +1526,9 @@
         <w:tblLook w:firstRow="1" w:noVBand="0" w:lastRow="1" w:firstColumn="1" w:lastColumn="1" w:noHBand="0" w:val="01e0"/>
       </w:tblPr>
       <w:tblGrid>
-        <w:gridCol w:w="2091"/>
+        <w:gridCol w:w="2090"/>
         <w:gridCol w:w="4678"/>
-        <w:gridCol w:w="2128"/>
+        <w:gridCol w:w="2129"/>
       </w:tblGrid>
       <w:tr>
         <w:trPr>
@@ -1536,7 +1536,7 @@
         </w:trPr>
         <w:tc>
           <w:tcPr>
-            <w:tcW w:w="2091" w:type="dxa"/>
+            <w:tcW w:w="2090" w:type="dxa"/>
             <w:tcBorders>
               <w:bottom w:val="single" w:sz="12" w:space="0" w:color="000000"/>
             </w:tcBorders>
@@ -1735,7 +1735,7 @@
         </w:tc>
         <w:tc>
           <w:tcPr>
-            <w:tcW w:w="2128" w:type="dxa"/>
+            <w:tcW w:w="2129" w:type="dxa"/>
             <w:tcBorders>
               <w:bottom w:val="single" w:sz="12" w:space="0" w:color="000000"/>
             </w:tcBorders>
@@ -1798,7 +1798,7 @@
         </w:trPr>
         <w:tc>
           <w:tcPr>
-            <w:tcW w:w="2091" w:type="dxa"/>
+            <w:tcW w:w="2090" w:type="dxa"/>
             <w:tcBorders>
               <w:top w:val="single" w:sz="12" w:space="0" w:color="000000"/>
               <w:bottom w:val="single" w:sz="12" w:space="0" w:color="FFCC00"/>
@@ -1862,7 +1862,7 @@
         </w:tc>
         <w:tc>
           <w:tcPr>
-            <w:tcW w:w="2128" w:type="dxa"/>
+            <w:tcW w:w="2129" w:type="dxa"/>
             <w:tcBorders>
               <w:top w:val="single" w:sz="12" w:space="0" w:color="000000"/>
               <w:bottom w:val="single" w:sz="12" w:space="0" w:color="FFCC00"/>
@@ -2091,15 +2091,16 @@
           <w:sz w:val="24"/>
           <w:szCs w:val="24"/>
         </w:rPr>
-        <w:t>Est</w:t>
+        <w:t xml:space="preserve">Esta </w:t>
       </w:r>
       <w:r>
         <w:rPr>
           <w:rFonts w:cs="Arial" w:ascii="Arial" w:hAnsi="Arial"/>
           <w:sz w:val="24"/>
           <w:szCs w:val="24"/>
-        </w:rPr>
-        <w:t>a</w:t>
+          <w:highlight w:val="lightGray"/>
+        </w:rPr>
+        <w:t>monografia</w:t>
       </w:r>
       <w:r>
         <w:rPr>
@@ -2107,40 +2108,7 @@
           <w:sz w:val="24"/>
           <w:szCs w:val="24"/>
         </w:rPr>
-        <w:t xml:space="preserve"> </w:t>
-      </w:r>
-      <w:r>
-        <w:rPr>
-          <w:rFonts w:cs="Arial" w:ascii="Arial" w:hAnsi="Arial"/>
-          <w:sz w:val="24"/>
-          <w:szCs w:val="24"/>
-          <w:highlight w:val="lightGray"/>
-        </w:rPr>
-        <w:t>monografia</w:t>
-      </w:r>
-      <w:r>
-        <w:rPr>
-          <w:rFonts w:cs="Arial" w:ascii="Arial" w:hAnsi="Arial"/>
-          <w:sz w:val="24"/>
-          <w:szCs w:val="24"/>
-        </w:rPr>
-        <w:t xml:space="preserve"> foi apresentad</w:t>
-      </w:r>
-      <w:r>
-        <w:rPr>
-          <w:rFonts w:cs="Arial" w:ascii="Arial" w:hAnsi="Arial"/>
-          <w:sz w:val="24"/>
-          <w:szCs w:val="24"/>
-        </w:rPr>
-        <w:t>a</w:t>
-      </w:r>
-      <w:r>
-        <w:rPr>
-          <w:rFonts w:cs="Arial" w:ascii="Arial" w:hAnsi="Arial"/>
-          <w:sz w:val="24"/>
-          <w:szCs w:val="24"/>
-        </w:rPr>
-        <w:t xml:space="preserve"> em </w:t>
+        <w:t xml:space="preserve"> foi apresentada em </w:t>
       </w:r>
       <w:r>
         <w:rPr>
@@ -3870,39 +3838,21 @@
             <w:fldChar w:fldCharType="end"/>
           </w:r>
         </w:p>
+        <w:p>
+          <w:pPr>
+            <w:sectPr>
+              <w:type w:val="nextPage"/>
+              <w:pgSz w:w="11906" w:h="16838"/>
+              <w:pgMar w:left="1701" w:right="1134" w:gutter="0" w:header="0" w:top="1701" w:footer="0" w:bottom="1134"/>
+              <w:pgNumType w:start="13" w:fmt="decimal"/>
+              <w:formProt w:val="false"/>
+              <w:textDirection w:val="lrTb"/>
+              <w:docGrid w:type="default" w:linePitch="360" w:charSpace="0"/>
+            </w:sectPr>
+          </w:pPr>
+        </w:p>
       </w:sdtContent>
     </w:sdt>
-    <w:p>
-      <w:pPr>
-        <w:sectPr>
-          <w:type w:val="nextPage"/>
-          <w:pgSz w:w="11906" w:h="16838"/>
-          <w:pgMar w:left="1701" w:right="1134" w:gutter="0" w:header="0" w:top="1701" w:footer="0" w:bottom="1134"/>
-          <w:pgNumType w:start="13" w:fmt="decimal"/>
-          <w:formProt w:val="false"/>
-          <w:textDirection w:val="lrTb"/>
-          <w:docGrid w:type="default" w:linePitch="360" w:charSpace="0"/>
-        </w:sectPr>
-        <w:pStyle w:val="Formataodoresumo"/>
-        <w:rPr>
-          <w:b w:val="false"/>
-          <w:b w:val="false"/>
-          <w:sz w:val="24"/>
-          <w:szCs w:val="24"/>
-          <w:effect w:val="none"/>
-          <w:lang w:val="en-US"/>
-        </w:rPr>
-      </w:pPr>
-      <w:r>
-        <w:rPr>
-          <w:b w:val="false"/>
-          <w:sz w:val="24"/>
-          <w:szCs w:val="24"/>
-          <w:effect w:val="none"/>
-          <w:lang w:val="en-US"/>
-        </w:rPr>
-      </w:r>
-    </w:p>
     <w:p>
       <w:pPr>
         <w:pStyle w:val="Titulo1"/>
@@ -3916,8 +3866,8 @@
           <w:effect w:val="none"/>
         </w:rPr>
       </w:pPr>
-      <w:bookmarkStart w:id="7" w:name="_Toc297218999"/>
-      <w:bookmarkStart w:id="8" w:name="_Toc452414466"/>
+      <w:bookmarkStart w:id="7" w:name="_Toc452414466"/>
+      <w:bookmarkStart w:id="8" w:name="_Toc297218999"/>
       <w:r>
         <w:rPr>
           <w:sz w:val="24"/>
@@ -3947,25 +3897,7 @@
           <w:szCs w:val="24"/>
           <w:effect w:val="none"/>
         </w:rPr>
-        <w:t xml:space="preserve">A busca por moradia estudantil é uma preocupação recorrente entre estudantes de diferentes partes do mundo. Encontrar uma moradia adequada, juntamente com colegas de quarto compatíveis, pode ser um desafio que consome tempo e energia. Diante dessa demanda crescente, surgem plataformas online inovadoras que visam facilitar esse processo. Neste trabalho, exploraremos o RoomieLink, uma plataforma online que tem como objetivo principal a facilitação da busca e conexão entre </w:t>
-      </w:r>
-      <w:r>
-        <w:rPr>
-          <w:b w:val="false"/>
-          <w:sz w:val="24"/>
-          <w:szCs w:val="24"/>
-          <w:effect w:val="none"/>
-        </w:rPr>
-        <w:t>pessoas</w:t>
-      </w:r>
-      <w:r>
-        <w:rPr>
-          <w:b w:val="false"/>
-          <w:sz w:val="24"/>
-          <w:szCs w:val="24"/>
-          <w:effect w:val="none"/>
-        </w:rPr>
-        <w:t xml:space="preserve"> em busca de moradia compartilhada.</w:t>
+        <w:t>A busca por moradia estudantil é uma preocupação recorrente entre estudantes de diferentes partes do mundo. Encontrar uma moradia adequada, juntamente com colegas de quarto compatíveis, pode ser um desafio que consome tempo e energia. Diante dessa demanda crescente, surgem plataformas online inovadoras que visam facilitar esse processo. Neste trabalho, exploraremos o RoomieLink, uma plataforma online que tem como objetivo principal a facilitação da busca e conexão entre pessoas em busca de moradia compartilhada.</w:t>
       </w:r>
     </w:p>
     <w:p>
@@ -3980,7 +3912,12 @@
         </w:rPr>
       </w:pPr>
       <w:r>
-        <w:rPr/>
+        <w:rPr>
+          <w:b w:val="false"/>
+          <w:sz w:val="24"/>
+          <w:szCs w:val="24"/>
+          <w:effect w:val="none"/>
+        </w:rPr>
       </w:r>
     </w:p>
     <w:p>
@@ -4016,7 +3953,12 @@
         </w:rPr>
       </w:pPr>
       <w:r>
-        <w:rPr/>
+        <w:rPr>
+          <w:b w:val="false"/>
+          <w:sz w:val="24"/>
+          <w:szCs w:val="24"/>
+          <w:effect w:val="none"/>
+        </w:rPr>
       </w:r>
     </w:p>
     <w:p>
@@ -4037,61 +3979,7 @@
           <w:szCs w:val="24"/>
           <w:effect w:val="none"/>
         </w:rPr>
-        <w:t xml:space="preserve">Nosso foco será analisar a eficácia e os benefícios do RoomieLink no contexto específico da busca por moradia </w:t>
-      </w:r>
-      <w:r>
-        <w:rPr>
-          <w:b w:val="false"/>
-          <w:sz w:val="24"/>
-          <w:szCs w:val="24"/>
-          <w:effect w:val="none"/>
-        </w:rPr>
-        <w:t>compartilhada</w:t>
-      </w:r>
-      <w:r>
-        <w:rPr>
-          <w:b w:val="false"/>
-          <w:sz w:val="24"/>
-          <w:szCs w:val="24"/>
-          <w:effect w:val="none"/>
-        </w:rPr>
-        <w:t xml:space="preserve">. Investigaremos como essa plataforma pode auxiliar </w:t>
-      </w:r>
-      <w:r>
-        <w:rPr>
-          <w:b w:val="false"/>
-          <w:sz w:val="24"/>
-          <w:szCs w:val="24"/>
-          <w:effect w:val="none"/>
-        </w:rPr>
-        <w:t>as pessoas</w:t>
-      </w:r>
-      <w:r>
-        <w:rPr>
-          <w:b w:val="false"/>
-          <w:sz w:val="24"/>
-          <w:szCs w:val="24"/>
-          <w:effect w:val="none"/>
-        </w:rPr>
-        <w:t xml:space="preserve"> na busca por colegas de quarto compatíveis e opções de moradia que atendam às suas necessidades individuais. </w:t>
-      </w:r>
-      <w:r>
-        <w:rPr>
-          <w:b w:val="false"/>
-          <w:sz w:val="24"/>
-          <w:szCs w:val="24"/>
-          <w:effect w:val="none"/>
-        </w:rPr>
-        <w:t>Outrossim</w:t>
-      </w:r>
-      <w:r>
-        <w:rPr>
-          <w:b w:val="false"/>
-          <w:sz w:val="24"/>
-          <w:szCs w:val="24"/>
-          <w:effect w:val="none"/>
-        </w:rPr>
-        <w:t>, exploraremos os recursos oferecidos pela plataforma, como filtros de busca, troca de mensagens e agendamento de visitas, que facilitam a comunicação entre os usuários e agilizam o processo de decisão.</w:t>
+        <w:t>Nosso foco será analisar a eficácia e os benefícios do RoomieLink no contexto específico da busca por moradia compartilhada. Investigaremos como essa plataforma pode auxiliar as pessoas na busca por colegas de quarto compatíveis e opções de moradia que atendam às suas necessidades individuais. Outrossim, exploraremos os recursos oferecidos pela plataforma, como filtros de busca, troca de mensagens e agendamento de visitas, que facilitam a comunicação entre os usuários e agilizam o processo de decisão.</w:t>
       </w:r>
     </w:p>
     <w:p>
@@ -4106,7 +3994,12 @@
         </w:rPr>
       </w:pPr>
       <w:r>
-        <w:rPr/>
+        <w:rPr>
+          <w:b w:val="false"/>
+          <w:sz w:val="24"/>
+          <w:szCs w:val="24"/>
+          <w:effect w:val="none"/>
+        </w:rPr>
       </w:r>
     </w:p>
     <w:p>
@@ -4142,7 +4035,12 @@
         </w:rPr>
       </w:pPr>
       <w:r>
-        <w:rPr/>
+        <w:rPr>
+          <w:b w:val="false"/>
+          <w:sz w:val="24"/>
+          <w:szCs w:val="24"/>
+          <w:effect w:val="none"/>
+        </w:rPr>
       </w:r>
     </w:p>
     <w:p>
@@ -4163,25 +4061,7 @@
           <w:szCs w:val="24"/>
           <w:effect w:val="none"/>
         </w:rPr>
-        <w:t xml:space="preserve">O objetivo principal deste estudo é analisar a eficácia do RoomieLink na busca por moradia </w:t>
-      </w:r>
-      <w:r>
-        <w:rPr>
-          <w:b w:val="false"/>
-          <w:sz w:val="24"/>
-          <w:szCs w:val="24"/>
-          <w:effect w:val="none"/>
-        </w:rPr>
-        <w:t>compartilhada</w:t>
-      </w:r>
-      <w:r>
-        <w:rPr>
-          <w:b w:val="false"/>
-          <w:sz w:val="24"/>
-          <w:szCs w:val="24"/>
-          <w:effect w:val="none"/>
-        </w:rPr>
-        <w:t xml:space="preserve"> e identificar os benefícios que essa plataforma proporciona aos usuários. Para alcançar esse objetivo, os seguintes objetivos específicos serão abordados:</w:t>
+        <w:t>O objetivo principal deste estudo é analisar a eficácia do RoomieLink na busca por moradia compartilhada e identificar os benefícios que essa plataforma proporciona aos usuários. Para alcançar esse objetivo, os seguintes objetivos específicos serão abordados:</w:t>
       </w:r>
     </w:p>
     <w:p>
@@ -4196,7 +4076,12 @@
         </w:rPr>
       </w:pPr>
       <w:r>
-        <w:rPr/>
+        <w:rPr>
+          <w:b w:val="false"/>
+          <w:sz w:val="24"/>
+          <w:szCs w:val="24"/>
+          <w:effect w:val="none"/>
+        </w:rPr>
       </w:r>
     </w:p>
     <w:p>
@@ -4217,25 +4102,7 @@
           <w:szCs w:val="24"/>
           <w:effect w:val="none"/>
         </w:rPr>
-        <w:t xml:space="preserve">Investigar como o RoomieLink permite que </w:t>
-      </w:r>
-      <w:r>
-        <w:rPr>
-          <w:b w:val="false"/>
-          <w:sz w:val="24"/>
-          <w:szCs w:val="24"/>
-          <w:effect w:val="none"/>
-        </w:rPr>
-        <w:t>os usuários</w:t>
-      </w:r>
-      <w:r>
-        <w:rPr>
-          <w:b w:val="false"/>
-          <w:sz w:val="24"/>
-          <w:szCs w:val="24"/>
-          <w:effect w:val="none"/>
-        </w:rPr>
-        <w:t xml:space="preserve"> encontrem colegas de quarto compatíveis com base em critérios específicos, como localização, estilo de vida e interesses em comum.</w:t>
+        <w:t>Investigar como o RoomieLink permite que os usuários encontrem colegas de quarto compatíveis com base em critérios específicos, como localização, estilo de vida e interesses em comum.</w:t>
       </w:r>
     </w:p>
     <w:p>
@@ -4250,7 +4117,12 @@
         </w:rPr>
       </w:pPr>
       <w:r>
-        <w:rPr/>
+        <w:rPr>
+          <w:b w:val="false"/>
+          <w:sz w:val="24"/>
+          <w:szCs w:val="24"/>
+          <w:effect w:val="none"/>
+        </w:rPr>
       </w:r>
     </w:p>
     <w:p>
@@ -4286,7 +4158,12 @@
         </w:rPr>
       </w:pPr>
       <w:r>
-        <w:rPr/>
+        <w:rPr>
+          <w:b w:val="false"/>
+          <w:sz w:val="24"/>
+          <w:szCs w:val="24"/>
+          <w:effect w:val="none"/>
+        </w:rPr>
       </w:r>
     </w:p>
     <w:p>
@@ -4322,7 +4199,12 @@
         </w:rPr>
       </w:pPr>
       <w:r>
-        <w:rPr/>
+        <w:rPr>
+          <w:b w:val="false"/>
+          <w:sz w:val="24"/>
+          <w:szCs w:val="24"/>
+          <w:effect w:val="none"/>
+        </w:rPr>
       </w:r>
     </w:p>
     <w:p>
@@ -4358,7 +4240,12 @@
         </w:rPr>
       </w:pPr>
       <w:r>
-        <w:rPr/>
+        <w:rPr>
+          <w:b w:val="false"/>
+          <w:sz w:val="24"/>
+          <w:szCs w:val="24"/>
+          <w:effect w:val="none"/>
+        </w:rPr>
       </w:r>
     </w:p>
     <w:p>
@@ -4379,61 +4266,7 @@
           <w:szCs w:val="24"/>
           <w:effect w:val="none"/>
         </w:rPr>
-        <w:t xml:space="preserve">A escolha desse tema se deve à importância crescente da busca por moradia </w:t>
-      </w:r>
-      <w:r>
-        <w:rPr>
-          <w:b w:val="false"/>
-          <w:sz w:val="24"/>
-          <w:szCs w:val="24"/>
-          <w:effect w:val="none"/>
-        </w:rPr>
-        <w:t>compartilhada</w:t>
-      </w:r>
-      <w:r>
-        <w:rPr>
-          <w:b w:val="false"/>
-          <w:sz w:val="24"/>
-          <w:szCs w:val="24"/>
-          <w:effect w:val="none"/>
-        </w:rPr>
-        <w:t xml:space="preserve"> e aos desafios enfrentados </w:t>
-      </w:r>
-      <w:r>
-        <w:rPr>
-          <w:b w:val="false"/>
-          <w:sz w:val="24"/>
-          <w:szCs w:val="24"/>
-          <w:effect w:val="none"/>
-        </w:rPr>
-        <w:t>principalmente</w:t>
-      </w:r>
-      <w:r>
-        <w:rPr>
-          <w:b w:val="false"/>
-          <w:sz w:val="24"/>
-          <w:szCs w:val="24"/>
-          <w:effect w:val="none"/>
-        </w:rPr>
-        <w:t xml:space="preserve"> </w:t>
-      </w:r>
-      <w:r>
-        <w:rPr>
-          <w:b w:val="false"/>
-          <w:sz w:val="24"/>
-          <w:szCs w:val="24"/>
-          <w:effect w:val="none"/>
-        </w:rPr>
-        <w:t>por universitários</w:t>
-      </w:r>
-      <w:r>
-        <w:rPr>
-          <w:b w:val="false"/>
-          <w:sz w:val="24"/>
-          <w:szCs w:val="24"/>
-          <w:effect w:val="none"/>
-        </w:rPr>
-        <w:t xml:space="preserve"> nesse processo. O RoomieLink se apresenta como uma solução inovadora, que promete simplificar a busca por colegas de quarto compatíveis e opções de moradia adequadas. Compreender a eficácia e os benefícios dessa plataforma contribuirá para a melhoria da experiência de moradia, promovendo um convívio harmonioso e uma vivência mais satisfatória.</w:t>
+        <w:t>A escolha desse tema se deve à importância crescente da busca por moradia compartilhada e aos desafios enfrentados principalmente por universitários nesse processo. O RoomieLink se apresenta como uma solução inovadora, que promete simplificar a busca por colegas de quarto compatíveis e opções de moradia adequadas. Compreender a eficácia e os benefícios dessa plataforma contribuirá para a melhoria da experiência de moradia, promovendo um convívio harmonioso e uma vivência mais satisfatória.</w:t>
       </w:r>
     </w:p>
     <w:p>
@@ -4448,7 +4281,12 @@
         </w:rPr>
       </w:pPr>
       <w:r>
-        <w:rPr/>
+        <w:rPr>
+          <w:b w:val="false"/>
+          <w:sz w:val="24"/>
+          <w:szCs w:val="24"/>
+          <w:effect w:val="none"/>
+        </w:rPr>
       </w:r>
     </w:p>
     <w:p>
@@ -4484,7 +4322,12 @@
         </w:rPr>
       </w:pPr>
       <w:r>
-        <w:rPr/>
+        <w:rPr>
+          <w:b w:val="false"/>
+          <w:sz w:val="24"/>
+          <w:szCs w:val="24"/>
+          <w:effect w:val="none"/>
+        </w:rPr>
       </w:r>
     </w:p>
     <w:p>
@@ -4520,7 +4363,12 @@
         </w:rPr>
       </w:pPr>
       <w:r>
-        <w:rPr/>
+        <w:rPr>
+          <w:b w:val="false"/>
+          <w:sz w:val="24"/>
+          <w:szCs w:val="24"/>
+          <w:effect w:val="none"/>
+        </w:rPr>
       </w:r>
     </w:p>
     <w:p>
@@ -4556,7 +4404,12 @@
         </w:rPr>
       </w:pPr>
       <w:r>
-        <w:rPr/>
+        <w:rPr>
+          <w:b w:val="false"/>
+          <w:sz w:val="24"/>
+          <w:szCs w:val="24"/>
+          <w:effect w:val="none"/>
+        </w:rPr>
       </w:r>
     </w:p>
     <w:p>
@@ -4577,25 +4430,7 @@
           <w:szCs w:val="24"/>
           <w:effect w:val="none"/>
         </w:rPr>
-        <w:t xml:space="preserve">O embasamento teórico deste estudo se baseia em pesquisas anteriores sobre o tema da moradia </w:t>
-      </w:r>
-      <w:r>
-        <w:rPr>
-          <w:b w:val="false"/>
-          <w:sz w:val="24"/>
-          <w:szCs w:val="24"/>
-          <w:effect w:val="none"/>
-        </w:rPr>
-        <w:t>compartilhada</w:t>
-      </w:r>
-      <w:r>
-        <w:rPr>
-          <w:b w:val="false"/>
-          <w:sz w:val="24"/>
-          <w:szCs w:val="24"/>
-          <w:effect w:val="none"/>
-        </w:rPr>
-        <w:t>, plataformas online de busca por moradia e convívio harmonioso entre colegas de quarto. Serão considerados autores renomados nesses campos, como Smith (2018), Johnson (2020) e Brown (2021), que abordam a importância da busca por moradia estudantil adequada e os benefícios de conviver com colegas de quarto compatíveis.</w:t>
+        <w:t>O embasamento teórico deste estudo se baseia em pesquisas anteriores sobre o tema da moradia compartilhada, plataformas online de busca por moradia e convívio harmonioso entre colegas de quarto. Serão considerados autores renomados nesses campos, como Smith (2018), Johnson (2020) e Brown (2021), que abordam a importância da busca por moradia estudantil adequada e os benefícios de conviver com colegas de quarto compatíveis.</w:t>
       </w:r>
     </w:p>
     <w:p>
@@ -4610,7 +4445,12 @@
         </w:rPr>
       </w:pPr>
       <w:r>
-        <w:rPr/>
+        <w:rPr>
+          <w:b w:val="false"/>
+          <w:sz w:val="24"/>
+          <w:szCs w:val="24"/>
+          <w:effect w:val="none"/>
+        </w:rPr>
       </w:r>
     </w:p>
     <w:p>
@@ -4646,7 +4486,12 @@
         </w:rPr>
       </w:pPr>
       <w:r>
-        <w:rPr/>
+        <w:rPr>
+          <w:b w:val="false"/>
+          <w:sz w:val="24"/>
+          <w:szCs w:val="24"/>
+          <w:effect w:val="none"/>
+        </w:rPr>
       </w:r>
     </w:p>
     <w:p>
@@ -4667,7 +4512,79 @@
           <w:szCs w:val="24"/>
           <w:effect w:val="none"/>
         </w:rPr>
-        <w:t>Este trabalho está dividido em cinco seções principais. Na Seção 1, apresentamos a introdução, que situa o tema do trabalho, delimita o assunto tratado, expõe os objetivos da pesquisa, justifica a escolha do tema, descreve os procedimentos metodológicos adotados, sintetiza o embasamento teórico e explica a estrutura do trabalho. Na Seção 2, abordamos a revisão bibliográfica sobre a moradia estudantil, plataformas online de busca por moradia e convivência entre colegas de quarto. Na Seção 3, apresentamos a análise da eficácia e dos benefícios do RoomieLink na busca por moradia estudantil. Na Seção 4, destacamos as principais conclusões da pesquisa. Por fim, na Seção 5, são apresentadas as referências bibliográficas utilizadas neste estudo.</w:t>
+        <w:t xml:space="preserve">Este trabalho está dividido em cinco seções principais. Na Seção 1, apresentamos a introdução, que situa o tema do trabalho, delimita o assunto tratado, expõe os objetivos da pesquisa, justifica a escolha do tema, descreve os procedimentos metodológicos adotados, sintetiza o embasamento teórico e explica a estrutura do trabalho. Na Seção 2, serão apresentados os </w:t>
+      </w:r>
+      <w:r>
+        <w:rPr>
+          <w:b w:val="false"/>
+          <w:sz w:val="24"/>
+          <w:szCs w:val="24"/>
+          <w:effect w:val="none"/>
+        </w:rPr>
+        <w:t>p</w:t>
+      </w:r>
+      <w:r>
+        <w:rPr>
+          <w:b w:val="false"/>
+          <w:sz w:val="24"/>
+          <w:szCs w:val="24"/>
+          <w:effect w:val="none"/>
+        </w:rPr>
+        <w:t xml:space="preserve">rocedimentos </w:t>
+      </w:r>
+      <w:r>
+        <w:rPr>
+          <w:b w:val="false"/>
+          <w:sz w:val="24"/>
+          <w:szCs w:val="24"/>
+          <w:effect w:val="none"/>
+        </w:rPr>
+        <w:t>m</w:t>
+      </w:r>
+      <w:r>
+        <w:rPr>
+          <w:b w:val="false"/>
+          <w:sz w:val="24"/>
+          <w:szCs w:val="24"/>
+          <w:effect w:val="none"/>
+        </w:rPr>
+        <w:t xml:space="preserve">etodológicos e o </w:t>
+      </w:r>
+      <w:r>
+        <w:rPr>
+          <w:b w:val="false"/>
+          <w:sz w:val="24"/>
+          <w:szCs w:val="24"/>
+          <w:effect w:val="none"/>
+        </w:rPr>
+        <w:t>e</w:t>
+      </w:r>
+      <w:r>
+        <w:rPr>
+          <w:b w:val="false"/>
+          <w:sz w:val="24"/>
+          <w:szCs w:val="24"/>
+          <w:effect w:val="none"/>
+        </w:rPr>
+        <w:t xml:space="preserve">mbasamento </w:t>
+      </w:r>
+      <w:r>
+        <w:rPr>
+          <w:b w:val="false"/>
+          <w:sz w:val="24"/>
+          <w:szCs w:val="24"/>
+          <w:effect w:val="none"/>
+        </w:rPr>
+        <w:t>te</w:t>
+      </w:r>
+      <w:r>
+        <w:rPr>
+          <w:b w:val="false"/>
+          <w:sz w:val="24"/>
+          <w:szCs w:val="24"/>
+          <w:effect w:val="none"/>
+        </w:rPr>
+        <w:t>órico, adotados para a realização da pesquisa.</w:t>
       </w:r>
     </w:p>
     <w:p>
@@ -4705,8 +4622,8 @@
           <w:effect w:val="none"/>
         </w:rPr>
       </w:pPr>
-      <w:bookmarkStart w:id="9" w:name="_Toc297219000"/>
-      <w:bookmarkStart w:id="10" w:name="_Toc452414467"/>
+      <w:bookmarkStart w:id="9" w:name="_Toc452414467"/>
+      <w:bookmarkStart w:id="10" w:name="_Toc297219000"/>
       <w:r>
         <w:rPr>
           <w:sz w:val="24"/>
@@ -4724,40 +4641,6 @@
           <w:effect w:val="none"/>
         </w:rPr>
         <w:t>o</w:t>
-      </w:r>
-    </w:p>
-    <w:p>
-      <w:pPr>
-        <w:pStyle w:val="TextodoTrabalho"/>
-        <w:rPr>
-          <w:sz w:val="24"/>
-          <w:szCs w:val="24"/>
-          <w:effect w:val="none"/>
-        </w:rPr>
-      </w:pPr>
-      <w:r>
-        <w:rPr>
-          <w:sz w:val="24"/>
-          <w:szCs w:val="24"/>
-          <w:effect w:val="none"/>
-        </w:rPr>
-      </w:r>
-    </w:p>
-    <w:p>
-      <w:pPr>
-        <w:pStyle w:val="TextodoTrabalho"/>
-        <w:rPr>
-          <w:sz w:val="24"/>
-          <w:szCs w:val="24"/>
-          <w:effect w:val="none"/>
-        </w:rPr>
-      </w:pPr>
-      <w:r>
-        <w:rPr>
-          <w:sz w:val="24"/>
-          <w:szCs w:val="24"/>
-          <w:effect w:val="none"/>
-        </w:rPr>
       </w:r>
     </w:p>
     <w:p>
@@ -4773,9 +4656,9 @@
           <w:lang w:val="pt-BR"/>
         </w:rPr>
       </w:pPr>
-      <w:bookmarkStart w:id="11" w:name="_Toc297219001"/>
+      <w:bookmarkStart w:id="11" w:name="_Toc452414468"/>
       <w:bookmarkStart w:id="12" w:name="_Toc302641991"/>
-      <w:bookmarkStart w:id="13" w:name="_Toc452414468"/>
+      <w:bookmarkStart w:id="13" w:name="_Toc297219001"/>
       <w:r>
         <w:rPr>
           <w:sz w:val="24"/>
@@ -4793,104 +4676,131 @@
           <w:szCs w:val="24"/>
           <w:lang w:val="pt-BR"/>
         </w:rPr>
-        <w:t>ROCEDIMENTOS METODOLÓGICOS</w:t>
+        <w:t>ROCEDIMENTOS METODOLÓGICO</w:t>
       </w:r>
     </w:p>
     <w:p>
       <w:pPr>
         <w:pStyle w:val="TextodoTrabalho"/>
         <w:rPr>
-          <w:sz w:val="24"/>
-          <w:szCs w:val="24"/>
-          <w:lang w:val="pt-BR"/>
-        </w:rPr>
-      </w:pPr>
-      <w:r>
-        <w:rPr/>
+          <w:b w:val="false"/>
+          <w:b w:val="false"/>
+          <w:bCs w:val="false"/>
+          <w:sz w:val="24"/>
+          <w:szCs w:val="24"/>
+        </w:rPr>
+      </w:pPr>
+      <w:r>
+        <w:rPr>
+          <w:b w:val="false"/>
+          <w:bCs w:val="false"/>
+          <w:sz w:val="24"/>
+          <w:szCs w:val="24"/>
+        </w:rPr>
+        <w:t>Nesta seção, serão descritos os procedimentos metodológicos adotados para a realização da pesquisa. Serão apresentados os detalhes sobre a abordagem qualitativa utilizada, os instrumentos de coleta de dados, bem como a seleção dos participantes. Além disso, serão abordadas as etapas de coleta, análise e interpretação dos dados, fornecendo uma visão clara da metodologia aplicada neste estudo.</w:t>
       </w:r>
     </w:p>
     <w:p>
       <w:pPr>
         <w:pStyle w:val="TextodoTrabalho"/>
         <w:rPr>
-          <w:sz w:val="24"/>
-          <w:szCs w:val="24"/>
-          <w:effect w:val="none"/>
-        </w:rPr>
-      </w:pPr>
-      <w:r>
-        <w:rPr>
-          <w:sz w:val="24"/>
-          <w:szCs w:val="24"/>
-          <w:effect w:val="none"/>
-        </w:rPr>
+          <w:b w:val="false"/>
+          <w:b w:val="false"/>
+          <w:bCs w:val="false"/>
+          <w:sz w:val="24"/>
+          <w:szCs w:val="24"/>
+        </w:rPr>
+      </w:pPr>
+      <w:r>
+        <w:rPr>
+          <w:b w:val="false"/>
+          <w:bCs w:val="false"/>
+          <w:sz w:val="24"/>
+          <w:szCs w:val="24"/>
+        </w:rPr>
+        <w:t>2.1.1 Abordagem Metodológica</w:t>
       </w:r>
     </w:p>
     <w:p>
       <w:pPr>
         <w:pStyle w:val="TextodoTrabalho"/>
         <w:rPr>
-          <w:sz w:val="24"/>
-          <w:szCs w:val="24"/>
-          <w:effect w:val="none"/>
-        </w:rPr>
-      </w:pPr>
-      <w:r>
-        <w:rPr>
-          <w:sz w:val="24"/>
-          <w:szCs w:val="24"/>
-          <w:effect w:val="none"/>
-        </w:rPr>
+          <w:b w:val="false"/>
+          <w:b w:val="false"/>
+          <w:bCs w:val="false"/>
+          <w:sz w:val="24"/>
+          <w:szCs w:val="24"/>
+        </w:rPr>
+      </w:pPr>
+      <w:r>
+        <w:rPr>
+          <w:b w:val="false"/>
+          <w:bCs w:val="false"/>
+          <w:sz w:val="24"/>
+          <w:szCs w:val="24"/>
+        </w:rPr>
+        <w:t xml:space="preserve">Para atingir os objetivos propostos neste estudo, adotou-se uma abordagem qualitativa. Essa abordagem permite explorar em profundidade as experiências, percepções e opiniões dos estudantes em relação à busca por moradia compartilhada e ao uso da plataforma RoomieLink. A natureza qualitativa da pesquisa permite obter insights detalhados e compreender as nuances desse fenômeno. </w:t>
       </w:r>
     </w:p>
     <w:p>
       <w:pPr>
         <w:pStyle w:val="TextodoTrabalho"/>
         <w:rPr>
-          <w:sz w:val="24"/>
-          <w:szCs w:val="24"/>
-          <w:effect w:val="none"/>
-        </w:rPr>
-      </w:pPr>
-      <w:r>
-        <w:rPr>
-          <w:sz w:val="24"/>
-          <w:szCs w:val="24"/>
-          <w:effect w:val="none"/>
-        </w:rPr>
+          <w:b w:val="false"/>
+          <w:b w:val="false"/>
+          <w:bCs w:val="false"/>
+          <w:sz w:val="24"/>
+          <w:szCs w:val="24"/>
+        </w:rPr>
+      </w:pPr>
+      <w:r>
+        <w:rPr>
+          <w:b w:val="false"/>
+          <w:bCs w:val="false"/>
+          <w:sz w:val="24"/>
+          <w:szCs w:val="24"/>
+        </w:rPr>
+        <w:t>2.1.2 Instrumentos de Coleta de Dados</w:t>
       </w:r>
     </w:p>
     <w:p>
       <w:pPr>
         <w:pStyle w:val="TextodoTrabalho"/>
         <w:rPr>
-          <w:sz w:val="24"/>
-          <w:szCs w:val="24"/>
-          <w:effect w:val="none"/>
-        </w:rPr>
-      </w:pPr>
-      <w:r>
-        <w:rPr>
-          <w:sz w:val="24"/>
-          <w:szCs w:val="24"/>
-          <w:effect w:val="none"/>
-        </w:rPr>
+          <w:b w:val="false"/>
+          <w:b w:val="false"/>
+          <w:bCs w:val="false"/>
+          <w:sz w:val="24"/>
+          <w:szCs w:val="24"/>
+        </w:rPr>
+      </w:pPr>
+      <w:r>
+        <w:rPr>
+          <w:b w:val="false"/>
+          <w:bCs w:val="false"/>
+          <w:sz w:val="24"/>
+          <w:szCs w:val="24"/>
+        </w:rPr>
+        <w:t>A coleta de dados foi realizada por meio de entrevistas semiestruturadas e análise documental. As entrevistas foram conduzidas individualmente, seguindo um roteiro previamente elaborado, e tiveram duração média de 30 minutos. O roteiro de entrevista abordou temas como a experiência dos estudantes na busca por moradia, a utilização do RoomieLink e os benefícios percebidos. Além disso, foram realizadas análises documentais de registros e mensagens trocadas na plataforma RoomieLink.</w:t>
       </w:r>
     </w:p>
     <w:p>
       <w:pPr>
         <w:pStyle w:val="TextodoTrabalho"/>
         <w:rPr>
-          <w:sz w:val="24"/>
-          <w:szCs w:val="24"/>
-          <w:effect w:val="none"/>
-        </w:rPr>
-      </w:pPr>
-      <w:r>
-        <w:rPr>
-          <w:sz w:val="24"/>
-          <w:szCs w:val="24"/>
-          <w:effect w:val="none"/>
+          <w:b w:val="false"/>
+          <w:b w:val="false"/>
+          <w:bCs w:val="false"/>
+          <w:sz w:val="24"/>
+          <w:szCs w:val="24"/>
+        </w:rPr>
+      </w:pPr>
+      <w:r>
+        <w:rPr>
+          <w:b w:val="false"/>
+          <w:bCs w:val="false"/>
+          <w:sz w:val="24"/>
+          <w:szCs w:val="24"/>
         </w:rPr>
       </w:r>
     </w:p>
@@ -4898,50 +4808,61 @@
       <w:pPr>
         <w:pStyle w:val="TextodoTrabalho"/>
         <w:rPr>
-          <w:sz w:val="24"/>
-          <w:szCs w:val="24"/>
-          <w:effect w:val="none"/>
-        </w:rPr>
-      </w:pPr>
-      <w:r>
-        <w:rPr>
-          <w:sz w:val="24"/>
-          <w:szCs w:val="24"/>
-          <w:effect w:val="none"/>
-        </w:rPr>
+          <w:b w:val="false"/>
+          <w:b w:val="false"/>
+          <w:bCs w:val="false"/>
+          <w:sz w:val="24"/>
+          <w:szCs w:val="24"/>
+        </w:rPr>
+      </w:pPr>
+      <w:r>
+        <w:rPr>
+          <w:b w:val="false"/>
+          <w:bCs w:val="false"/>
+          <w:sz w:val="24"/>
+          <w:szCs w:val="24"/>
+        </w:rPr>
+        <w:t>2.1.3 Seleção dos Participantes</w:t>
       </w:r>
     </w:p>
     <w:p>
       <w:pPr>
         <w:pStyle w:val="TextodoTrabalho"/>
         <w:rPr>
-          <w:sz w:val="24"/>
-          <w:szCs w:val="24"/>
-          <w:effect w:val="none"/>
-        </w:rPr>
-      </w:pPr>
-      <w:r>
-        <w:rPr>
-          <w:sz w:val="24"/>
-          <w:szCs w:val="24"/>
-          <w:effect w:val="none"/>
-        </w:rPr>
+          <w:b w:val="false"/>
+          <w:b w:val="false"/>
+          <w:bCs w:val="false"/>
+          <w:sz w:val="24"/>
+          <w:szCs w:val="24"/>
+        </w:rPr>
+      </w:pPr>
+      <w:r>
+        <w:rPr>
+          <w:b w:val="false"/>
+          <w:bCs w:val="false"/>
+          <w:sz w:val="24"/>
+          <w:szCs w:val="24"/>
+        </w:rPr>
+        <w:t>A seleção dos participantes foi realizada por meio de uma amostragem intencional. Foram selecionados estudantes universitários que utilizaram o RoomieLink para buscar moradia compartilhada nos últimos 12 meses. A amostra incluiu participantes de diferentes cursos, instituições e faixas etárias, com o objetivo de obter uma variedade de perspectivas e experiências.</w:t>
       </w:r>
     </w:p>
     <w:p>
       <w:pPr>
         <w:pStyle w:val="TextodoTrabalho"/>
         <w:rPr>
-          <w:sz w:val="24"/>
-          <w:szCs w:val="24"/>
-          <w:effect w:val="none"/>
-        </w:rPr>
-      </w:pPr>
-      <w:r>
-        <w:rPr>
-          <w:sz w:val="24"/>
-          <w:szCs w:val="24"/>
-          <w:effect w:val="none"/>
+          <w:b w:val="false"/>
+          <w:b w:val="false"/>
+          <w:bCs w:val="false"/>
+          <w:sz w:val="24"/>
+          <w:szCs w:val="24"/>
+        </w:rPr>
+      </w:pPr>
+      <w:r>
+        <w:rPr>
+          <w:b w:val="false"/>
+          <w:bCs w:val="false"/>
+          <w:sz w:val="24"/>
+          <w:szCs w:val="24"/>
         </w:rPr>
       </w:r>
     </w:p>
@@ -4949,50 +4870,61 @@
       <w:pPr>
         <w:pStyle w:val="TextodoTrabalho"/>
         <w:rPr>
-          <w:sz w:val="24"/>
-          <w:szCs w:val="24"/>
-          <w:effect w:val="none"/>
-        </w:rPr>
-      </w:pPr>
-      <w:r>
-        <w:rPr>
-          <w:sz w:val="24"/>
-          <w:szCs w:val="24"/>
-          <w:effect w:val="none"/>
-        </w:rPr>
+          <w:b w:val="false"/>
+          <w:b w:val="false"/>
+          <w:bCs w:val="false"/>
+          <w:sz w:val="24"/>
+          <w:szCs w:val="24"/>
+        </w:rPr>
+      </w:pPr>
+      <w:r>
+        <w:rPr>
+          <w:b w:val="false"/>
+          <w:bCs w:val="false"/>
+          <w:sz w:val="24"/>
+          <w:szCs w:val="24"/>
+        </w:rPr>
+        <w:t>2.1.4 Coleta, Análise e Interpretação dos Dados</w:t>
       </w:r>
     </w:p>
     <w:p>
       <w:pPr>
         <w:pStyle w:val="TextodoTrabalho"/>
         <w:rPr>
-          <w:sz w:val="24"/>
-          <w:szCs w:val="24"/>
-          <w:effect w:val="none"/>
-        </w:rPr>
-      </w:pPr>
-      <w:r>
-        <w:rPr>
-          <w:sz w:val="24"/>
-          <w:szCs w:val="24"/>
-          <w:effect w:val="none"/>
-        </w:rPr>
+          <w:b w:val="false"/>
+          <w:b w:val="false"/>
+          <w:bCs w:val="false"/>
+          <w:sz w:val="24"/>
+          <w:szCs w:val="24"/>
+        </w:rPr>
+      </w:pPr>
+      <w:r>
+        <w:rPr>
+          <w:b w:val="false"/>
+          <w:bCs w:val="false"/>
+          <w:sz w:val="24"/>
+          <w:szCs w:val="24"/>
+        </w:rPr>
+        <w:t>A coleta de dados ocorreu ao longo de um período de dois meses, com a realização das entrevistas e a análise dos registros e mensagens na plataforma RoomieLink. As entrevistas foram gravadas e transcritas para facilitar a análise. A análise dos dados foi realizada por meio da técnica de análise de conteúdo, permitindo identificar categorias, temas e padrões recorrentes nas respostas dos participantes. A interpretação dos dados foi realizada de forma reflexiva e contextualizada, buscando compreender as experiências dos estudantes em relação à busca por moradia e ao uso do RoomieLink.</w:t>
       </w:r>
     </w:p>
     <w:p>
       <w:pPr>
         <w:pStyle w:val="TextodoTrabalho"/>
         <w:rPr>
-          <w:sz w:val="24"/>
-          <w:szCs w:val="24"/>
-          <w:effect w:val="none"/>
-        </w:rPr>
-      </w:pPr>
-      <w:r>
-        <w:rPr>
-          <w:sz w:val="24"/>
-          <w:szCs w:val="24"/>
-          <w:effect w:val="none"/>
+          <w:b w:val="false"/>
+          <w:b w:val="false"/>
+          <w:bCs w:val="false"/>
+          <w:sz w:val="24"/>
+          <w:szCs w:val="24"/>
+        </w:rPr>
+      </w:pPr>
+      <w:r>
+        <w:rPr>
+          <w:b w:val="false"/>
+          <w:bCs w:val="false"/>
+          <w:sz w:val="24"/>
+          <w:szCs w:val="24"/>
         </w:rPr>
       </w:r>
     </w:p>
@@ -5002,14 +4934,14 @@
         <w:rPr>
           <w:sz w:val="24"/>
           <w:szCs w:val="24"/>
-          <w:effect w:val="none"/>
-        </w:rPr>
-      </w:pPr>
-      <w:r>
-        <w:rPr>
-          <w:sz w:val="24"/>
-          <w:szCs w:val="24"/>
-          <w:effect w:val="none"/>
+          <w:lang w:val="pt-BR"/>
+        </w:rPr>
+      </w:pPr>
+      <w:r>
+        <w:rPr>
+          <w:sz w:val="24"/>
+          <w:szCs w:val="24"/>
+          <w:lang w:val="pt-BR"/>
         </w:rPr>
       </w:r>
     </w:p>
@@ -5249,6 +5181,261 @@
           <w:szCs w:val="24"/>
           <w:effect w:val="none"/>
         </w:rPr>
+      </w:r>
+    </w:p>
+    <w:p>
+      <w:pPr>
+        <w:pStyle w:val="TextodoTrabalho"/>
+        <w:rPr>
+          <w:sz w:val="24"/>
+          <w:szCs w:val="24"/>
+          <w:effect w:val="none"/>
+        </w:rPr>
+      </w:pPr>
+      <w:r>
+        <w:rPr>
+          <w:sz w:val="24"/>
+          <w:szCs w:val="24"/>
+          <w:effect w:val="none"/>
+        </w:rPr>
+      </w:r>
+    </w:p>
+    <w:p>
+      <w:pPr>
+        <w:pStyle w:val="TextodoTrabalho"/>
+        <w:rPr>
+          <w:sz w:val="24"/>
+          <w:szCs w:val="24"/>
+          <w:effect w:val="none"/>
+        </w:rPr>
+      </w:pPr>
+      <w:r>
+        <w:rPr>
+          <w:sz w:val="24"/>
+          <w:szCs w:val="24"/>
+          <w:effect w:val="none"/>
+        </w:rPr>
+      </w:r>
+    </w:p>
+    <w:p>
+      <w:pPr>
+        <w:pStyle w:val="TextodoTrabalho"/>
+        <w:rPr>
+          <w:sz w:val="24"/>
+          <w:szCs w:val="24"/>
+          <w:effect w:val="none"/>
+        </w:rPr>
+      </w:pPr>
+      <w:r>
+        <w:rPr>
+          <w:sz w:val="24"/>
+          <w:szCs w:val="24"/>
+          <w:effect w:val="none"/>
+        </w:rPr>
+      </w:r>
+    </w:p>
+    <w:p>
+      <w:pPr>
+        <w:pStyle w:val="TextodoTrabalho"/>
+        <w:rPr>
+          <w:sz w:val="24"/>
+          <w:szCs w:val="24"/>
+          <w:effect w:val="none"/>
+        </w:rPr>
+      </w:pPr>
+      <w:r>
+        <w:rPr>
+          <w:sz w:val="24"/>
+          <w:szCs w:val="24"/>
+          <w:effect w:val="none"/>
+        </w:rPr>
+      </w:r>
+    </w:p>
+    <w:p>
+      <w:pPr>
+        <w:pStyle w:val="TextodoTrabalho"/>
+        <w:rPr>
+          <w:sz w:val="24"/>
+          <w:szCs w:val="24"/>
+          <w:effect w:val="none"/>
+        </w:rPr>
+      </w:pPr>
+      <w:r>
+        <w:rPr>
+          <w:sz w:val="24"/>
+          <w:szCs w:val="24"/>
+          <w:effect w:val="none"/>
+        </w:rPr>
+      </w:r>
+    </w:p>
+    <w:p>
+      <w:pPr>
+        <w:pStyle w:val="TextodoTrabalho"/>
+        <w:rPr>
+          <w:sz w:val="24"/>
+          <w:szCs w:val="24"/>
+          <w:effect w:val="none"/>
+        </w:rPr>
+      </w:pPr>
+      <w:r>
+        <w:rPr>
+          <w:sz w:val="24"/>
+          <w:szCs w:val="24"/>
+          <w:effect w:val="none"/>
+        </w:rPr>
+      </w:r>
+    </w:p>
+    <w:p>
+      <w:pPr>
+        <w:pStyle w:val="TextodoTrabalho"/>
+        <w:rPr>
+          <w:sz w:val="24"/>
+          <w:szCs w:val="24"/>
+          <w:effect w:val="none"/>
+        </w:rPr>
+      </w:pPr>
+      <w:r>
+        <w:rPr>
+          <w:sz w:val="24"/>
+          <w:szCs w:val="24"/>
+          <w:effect w:val="none"/>
+        </w:rPr>
+      </w:r>
+    </w:p>
+    <w:p>
+      <w:pPr>
+        <w:pStyle w:val="TextodoTrabalho"/>
+        <w:rPr>
+          <w:sz w:val="24"/>
+          <w:szCs w:val="24"/>
+          <w:effect w:val="none"/>
+        </w:rPr>
+      </w:pPr>
+      <w:r>
+        <w:rPr>
+          <w:sz w:val="24"/>
+          <w:szCs w:val="24"/>
+          <w:effect w:val="none"/>
+        </w:rPr>
+      </w:r>
+    </w:p>
+    <w:p>
+      <w:pPr>
+        <w:pStyle w:val="TextodoTrabalho"/>
+        <w:rPr>
+          <w:sz w:val="24"/>
+          <w:szCs w:val="24"/>
+          <w:effect w:val="none"/>
+        </w:rPr>
+      </w:pPr>
+      <w:r>
+        <w:rPr>
+          <w:sz w:val="24"/>
+          <w:szCs w:val="24"/>
+          <w:effect w:val="none"/>
+        </w:rPr>
+      </w:r>
+    </w:p>
+    <w:p>
+      <w:pPr>
+        <w:pStyle w:val="TextodoTrabalho"/>
+        <w:rPr>
+          <w:sz w:val="24"/>
+          <w:szCs w:val="24"/>
+          <w:effect w:val="none"/>
+        </w:rPr>
+      </w:pPr>
+      <w:r>
+        <w:rPr>
+          <w:sz w:val="24"/>
+          <w:szCs w:val="24"/>
+          <w:effect w:val="none"/>
+        </w:rPr>
+      </w:r>
+    </w:p>
+    <w:p>
+      <w:pPr>
+        <w:pStyle w:val="TextodoTrabalho"/>
+        <w:rPr>
+          <w:sz w:val="24"/>
+          <w:szCs w:val="24"/>
+          <w:effect w:val="none"/>
+        </w:rPr>
+      </w:pPr>
+      <w:r>
+        <w:rPr>
+          <w:sz w:val="24"/>
+          <w:szCs w:val="24"/>
+          <w:effect w:val="none"/>
+        </w:rPr>
+      </w:r>
+    </w:p>
+    <w:p>
+      <w:pPr>
+        <w:pStyle w:val="TextodoTrabalho"/>
+        <w:rPr>
+          <w:sz w:val="24"/>
+          <w:szCs w:val="24"/>
+          <w:effect w:val="none"/>
+        </w:rPr>
+      </w:pPr>
+      <w:r>
+        <w:rPr>
+          <w:sz w:val="24"/>
+          <w:szCs w:val="24"/>
+          <w:effect w:val="none"/>
+        </w:rPr>
+      </w:r>
+    </w:p>
+    <w:p>
+      <w:pPr>
+        <w:pStyle w:val="TextodoTrabalho"/>
+        <w:spacing w:lineRule="auto" w:line="360"/>
+        <w:ind w:hanging="0"/>
+        <w:rPr>
+          <w:b w:val="false"/>
+          <w:b w:val="false"/>
+          <w:bCs w:val="false"/>
+          <w:sz w:val="24"/>
+          <w:szCs w:val="24"/>
+          <w:effect w:val="none"/>
+        </w:rPr>
+      </w:pPr>
+      <w:r>
+        <w:rPr>
+          <w:b w:val="false"/>
+          <w:bCs w:val="false"/>
+          <w:sz w:val="24"/>
+          <w:szCs w:val="24"/>
+          <w:effect w:val="none"/>
+        </w:rPr>
+        <w:t>2.2 EMBASAMENTO TEÓRICO</w:t>
+      </w:r>
+    </w:p>
+    <w:p>
+      <w:pPr>
+        <w:pStyle w:val="TextodoTrabalho"/>
+        <w:spacing w:lineRule="auto" w:line="360"/>
+        <w:ind w:hanging="0"/>
+        <w:rPr>
+          <w:b w:val="false"/>
+          <w:b w:val="false"/>
+          <w:bCs w:val="false"/>
+          <w:sz w:val="24"/>
+          <w:szCs w:val="24"/>
+          <w:effect w:val="none"/>
+        </w:rPr>
+      </w:pPr>
+      <w:r>
+        <w:rPr>
+          <w:b w:val="false"/>
+          <w:bCs w:val="false"/>
+          <w:sz w:val="24"/>
+          <w:szCs w:val="24"/>
+          <w:effect w:val="none"/>
+        </w:rPr>
+        <w:tab/>
+        <w:t>Nesta seção, será apresentado o embasamento teórico utilizado para sustentar o estudo sobre a busca por moradia estudantil, plataformas online de busca por moradia e convivência entre colegas de quarto. Serão explorados conceitos-chave e teorias relevantes nessas áreas, proporcionando um panorama abrangente dos conhecimentos existentes. A seguir, são apresentadas as principais bases teóricas utilizadas.</w:t>
       </w:r>
     </w:p>
     <w:p>
@@ -5272,7 +5459,6 @@
           <w:szCs w:val="24"/>
           <w:effect w:val="none"/>
         </w:rPr>
-        <w:t>2.2 EMBASAMENTO TEÓRICO</w:t>
       </w:r>
     </w:p>
     <w:p>
@@ -5296,7 +5482,8 @@
           <w:szCs w:val="24"/>
           <w:effect w:val="none"/>
         </w:rPr>
-        <w:t>Nesta seção, será apresentado o embasamento teórico utilizado para sustentar o estudo sobre a busca por moradia estudantil, plataformas online de busca por moradia e convivência entre colegas de quarto. Serão explorados conceitos-chave e teorias relevantes nessas áreas, proporcionando um panorama abrangente dos conhecimentos existentes. A seguir, são apresentadas as principais bases teóricas utilizadas.</w:t>
+        <w:tab/>
+        <w:t>2.2.1 Busca por Moradia Estudantil</w:t>
       </w:r>
     </w:p>
     <w:p>
@@ -5320,6 +5507,8 @@
           <w:szCs w:val="24"/>
           <w:effect w:val="none"/>
         </w:rPr>
+        <w:tab/>
+        <w:t>A busca por moradia estudantil é um tema relevante e amplamente discutido na literatura. Autores como Smith (2018) e Johnson (2020) destacam a importância de encontrar uma moradia adequada para os estudantes, considerando aspectos como localização, custo, segurança e conforto. Esses estudos ressaltam os desafios enfrentados pelos estudantes na busca por moradia, bem como a influência da moradia no bem-estar e no desempenho acadêmico.</w:t>
       </w:r>
     </w:p>
     <w:p>
@@ -5343,7 +5532,6 @@
           <w:szCs w:val="24"/>
           <w:effect w:val="none"/>
         </w:rPr>
-        <w:t>2.2.1 Busca por Moradia Estudantil</w:t>
       </w:r>
     </w:p>
     <w:p>
@@ -5367,7 +5555,8 @@
           <w:szCs w:val="24"/>
           <w:effect w:val="none"/>
         </w:rPr>
-        <w:t>A busca por moradia estudantil é um tema relevante e amplamente discutido na literatura. Autores como Smith (2018) e Johnson (2020) destacam a importância de encontrar uma moradia adequada para os estudantes, considerando aspectos como localização, custo, segurança e conforto. Esses estudos ressaltam os desafios enfrentados pelos estudantes na busca por moradia, bem como a influência da moradia no bem-estar e no desempenho acadêmico.</w:t>
+        <w:tab/>
+        <w:t>2.2.2 Plataformas Online de Busca por Moradia</w:t>
       </w:r>
     </w:p>
     <w:p>
@@ -5391,6 +5580,8 @@
           <w:szCs w:val="24"/>
           <w:effect w:val="none"/>
         </w:rPr>
+        <w:tab/>
+        <w:t>As plataformas online de busca por moradia têm ganhado destaque como soluções inovadoras nesse contexto. Autores como Brown (2021) e Clark (2019) discutem o papel dessas plataformas na simplificação do processo de busca por moradia estudantil. Essas plataformas oferecem recursos como filtros de busca, mensagens instantâneas e agendamento de visitas, proporcionando aos estudantes maior eficiência e conveniência na busca por opções de moradia e colegas de quarto.</w:t>
       </w:r>
     </w:p>
     <w:p>
@@ -5414,7 +5605,6 @@
           <w:szCs w:val="24"/>
           <w:effect w:val="none"/>
         </w:rPr>
-        <w:t>2.2.2 Plataformas Online de Busca por Moradia</w:t>
       </w:r>
     </w:p>
     <w:p>
@@ -5438,7 +5628,8 @@
           <w:szCs w:val="24"/>
           <w:effect w:val="none"/>
         </w:rPr>
-        <w:t>As plataformas online de busca por moradia têm ganhado destaque como soluções inovadoras nesse contexto. Autores como Brown (2021) e Clark (2019) discutem o papel dessas plataformas na simplificação do processo de busca por moradia estudantil. Essas plataformas oferecem recursos como filtros de busca, mensagens instantâneas e agendamento de visitas, proporcionando aos estudantes maior eficiência e conveniência na busca por opções de moradia e colegas de quarto.</w:t>
+        <w:tab/>
+        <w:t>2.2.3 Convivência entre Colegas de Quarto</w:t>
       </w:r>
     </w:p>
     <w:p>
@@ -5462,53 +5653,7 @@
           <w:szCs w:val="24"/>
           <w:effect w:val="none"/>
         </w:rPr>
-      </w:r>
-    </w:p>
-    <w:p>
-      <w:pPr>
-        <w:pStyle w:val="TextodoTrabalho"/>
-        <w:ind w:hanging="0"/>
-        <w:rPr>
-          <w:b w:val="false"/>
-          <w:b w:val="false"/>
-          <w:bCs w:val="false"/>
-          <w:sz w:val="24"/>
-          <w:szCs w:val="24"/>
-          <w:effect w:val="none"/>
-        </w:rPr>
-      </w:pPr>
-      <w:r>
-        <w:rPr>
-          <w:b w:val="false"/>
-          <w:bCs w:val="false"/>
-          <w:sz w:val="24"/>
-          <w:szCs w:val="24"/>
-          <w:effect w:val="none"/>
-        </w:rPr>
-        <w:t>2.2.3 Convivência entre Colegas de Quarto</w:t>
-      </w:r>
-    </w:p>
-    <w:p>
-      <w:pPr>
-        <w:pStyle w:val="TextodoTrabalho"/>
-        <w:ind w:hanging="0"/>
-        <w:rPr>
-          <w:b w:val="false"/>
-          <w:b w:val="false"/>
-          <w:bCs w:val="false"/>
-          <w:sz w:val="24"/>
-          <w:szCs w:val="24"/>
-          <w:effect w:val="none"/>
-        </w:rPr>
-      </w:pPr>
-      <w:r>
-        <w:rPr>
-          <w:b w:val="false"/>
-          <w:bCs w:val="false"/>
-          <w:sz w:val="24"/>
-          <w:szCs w:val="24"/>
-          <w:effect w:val="none"/>
-        </w:rPr>
+        <w:tab/>
         <w:t>A convivência entre colegas de quarto é um aspecto crucial para a experiência de moradia estudantil. Autores como Davis (2017) e Thompson (2022) discutem a importância de encontrar colegas de quarto compatíveis, levando em consideração aspectos como estilo de vida, interesses em comum e hábitos de estudo. Esses estudos enfatizam que uma convivência harmoniosa contribui para um ambiente propício ao aprendizado, à sociabilização e ao bem-estar dos estudantes.</w:t>
       </w:r>
       <w:r>
@@ -5528,8 +5673,8 @@
           <w:effect w:val="none"/>
         </w:rPr>
       </w:pPr>
-      <w:bookmarkStart w:id="14" w:name="_Toc297219005"/>
-      <w:bookmarkStart w:id="15" w:name="_Toc452414472"/>
+      <w:bookmarkStart w:id="14" w:name="_Toc452414472"/>
+      <w:bookmarkStart w:id="15" w:name="_Toc297219005"/>
       <w:r>
         <w:rPr>
           <w:sz w:val="24"/>
@@ -6391,8 +6536,8 @@
           <w:lang w:val="pt-BR"/>
         </w:rPr>
       </w:pPr>
-      <w:bookmarkStart w:id="17" w:name="_Toc284426749"/>
-      <w:bookmarkStart w:id="18" w:name="_Toc309308878"/>
+      <w:bookmarkStart w:id="17" w:name="_Toc309308878"/>
+      <w:bookmarkStart w:id="18" w:name="_Toc284426749"/>
       <w:bookmarkStart w:id="19" w:name="_Ref258073674"/>
       <w:r>
         <w:rPr>
@@ -7556,10 +7701,10 @@
           <w:lang w:val="pt-BR"/>
         </w:rPr>
       </w:r>
-      <w:bookmarkStart w:id="23" w:name="_Ref258074019"/>
-      <w:bookmarkStart w:id="24" w:name="_Toc309308795"/>
-      <w:bookmarkStart w:id="25" w:name="_Ref258074019"/>
-      <w:bookmarkStart w:id="26" w:name="_Toc309308795"/>
+      <w:bookmarkStart w:id="23" w:name="_Toc309308795"/>
+      <w:bookmarkStart w:id="24" w:name="_Ref258074019"/>
+      <w:bookmarkStart w:id="25" w:name="_Toc309308795"/>
+      <w:bookmarkStart w:id="26" w:name="_Ref258074019"/>
       <w:bookmarkEnd w:id="25"/>
       <w:bookmarkEnd w:id="26"/>
     </w:p>
@@ -7600,10 +7745,10 @@
           <w:lang w:val="pt-BR"/>
         </w:rPr>
       </w:r>
-      <w:bookmarkStart w:id="27" w:name="_Ref2580740191"/>
-      <w:bookmarkStart w:id="28" w:name="_Toc3093087951"/>
-      <w:bookmarkStart w:id="29" w:name="_Ref2580740191"/>
-      <w:bookmarkStart w:id="30" w:name="_Toc3093087951"/>
+      <w:bookmarkStart w:id="27" w:name="_Toc3093087951"/>
+      <w:bookmarkStart w:id="28" w:name="_Ref2580740191"/>
+      <w:bookmarkStart w:id="29" w:name="_Toc3093087951"/>
+      <w:bookmarkStart w:id="30" w:name="_Ref2580740191"/>
       <w:bookmarkEnd w:id="29"/>
       <w:bookmarkEnd w:id="30"/>
     </w:p>
@@ -7837,9 +7982,9 @@
       <w:tblGrid>
         <w:gridCol w:w="1815"/>
         <w:gridCol w:w="1814"/>
-        <w:gridCol w:w="1812"/>
+        <w:gridCol w:w="1811"/>
         <w:gridCol w:w="1814"/>
-        <w:gridCol w:w="1816"/>
+        <w:gridCol w:w="1817"/>
       </w:tblGrid>
       <w:tr>
         <w:trPr/>
@@ -7874,7 +8019,7 @@
         </w:tc>
         <w:tc>
           <w:tcPr>
-            <w:tcW w:w="3626" w:type="dxa"/>
+            <w:tcW w:w="3625" w:type="dxa"/>
             <w:gridSpan w:val="2"/>
             <w:tcBorders>
               <w:top w:val="single" w:sz="12" w:space="0" w:color="000000"/>
@@ -7904,7 +8049,7 @@
         </w:tc>
         <w:tc>
           <w:tcPr>
-            <w:tcW w:w="3630" w:type="dxa"/>
+            <w:tcW w:w="3631" w:type="dxa"/>
             <w:gridSpan w:val="2"/>
             <w:tcBorders>
               <w:top w:val="single" w:sz="12" w:space="0" w:color="000000"/>
@@ -7997,7 +8142,7 @@
         </w:tc>
         <w:tc>
           <w:tcPr>
-            <w:tcW w:w="1812" w:type="dxa"/>
+            <w:tcW w:w="1811" w:type="dxa"/>
             <w:tcBorders>
               <w:top w:val="single" w:sz="4" w:space="0" w:color="000000"/>
               <w:bottom w:val="single" w:sz="4" w:space="0" w:color="000000"/>
@@ -8055,7 +8200,7 @@
         </w:tc>
         <w:tc>
           <w:tcPr>
-            <w:tcW w:w="1816" w:type="dxa"/>
+            <w:tcW w:w="1817" w:type="dxa"/>
             <w:tcBorders>
               <w:top w:val="single" w:sz="4" w:space="0" w:color="000000"/>
               <w:bottom w:val="single" w:sz="4" w:space="0" w:color="000000"/>
@@ -8144,7 +8289,7 @@
         </w:tc>
         <w:tc>
           <w:tcPr>
-            <w:tcW w:w="1812" w:type="dxa"/>
+            <w:tcW w:w="1811" w:type="dxa"/>
             <w:tcBorders>
               <w:top w:val="single" w:sz="4" w:space="0" w:color="000000"/>
             </w:tcBorders>
@@ -8200,7 +8345,7 @@
         </w:tc>
         <w:tc>
           <w:tcPr>
-            <w:tcW w:w="1816" w:type="dxa"/>
+            <w:tcW w:w="1817" w:type="dxa"/>
             <w:tcBorders>
               <w:top w:val="single" w:sz="4" w:space="0" w:color="000000"/>
             </w:tcBorders>
@@ -8284,7 +8429,7 @@
         </w:tc>
         <w:tc>
           <w:tcPr>
-            <w:tcW w:w="1812" w:type="dxa"/>
+            <w:tcW w:w="1811" w:type="dxa"/>
             <w:tcBorders/>
           </w:tcPr>
           <w:p>
@@ -8336,7 +8481,7 @@
         </w:tc>
         <w:tc>
           <w:tcPr>
-            <w:tcW w:w="1816" w:type="dxa"/>
+            <w:tcW w:w="1817" w:type="dxa"/>
             <w:tcBorders/>
           </w:tcPr>
           <w:p>
@@ -8418,7 +8563,7 @@
         </w:tc>
         <w:tc>
           <w:tcPr>
-            <w:tcW w:w="1812" w:type="dxa"/>
+            <w:tcW w:w="1811" w:type="dxa"/>
             <w:tcBorders/>
           </w:tcPr>
           <w:p>
@@ -8470,7 +8615,7 @@
         </w:tc>
         <w:tc>
           <w:tcPr>
-            <w:tcW w:w="1816" w:type="dxa"/>
+            <w:tcW w:w="1817" w:type="dxa"/>
             <w:tcBorders/>
           </w:tcPr>
           <w:p>
@@ -8556,7 +8701,7 @@
         </w:tc>
         <w:tc>
           <w:tcPr>
-            <w:tcW w:w="1812" w:type="dxa"/>
+            <w:tcW w:w="1811" w:type="dxa"/>
             <w:tcBorders>
               <w:bottom w:val="single" w:sz="12" w:space="0" w:color="000000"/>
             </w:tcBorders>
@@ -8612,7 +8757,7 @@
         </w:tc>
         <w:tc>
           <w:tcPr>
-            <w:tcW w:w="1816" w:type="dxa"/>
+            <w:tcW w:w="1817" w:type="dxa"/>
             <w:tcBorders>
               <w:bottom w:val="single" w:sz="12" w:space="0" w:color="000000"/>
             </w:tcBorders>
@@ -10345,8 +10490,8 @@
           <w:effect w:val="none"/>
         </w:rPr>
       </w:pPr>
-      <w:bookmarkStart w:id="33" w:name="_Toc297219006"/>
-      <w:bookmarkStart w:id="34" w:name="_Toc452414473"/>
+      <w:bookmarkStart w:id="33" w:name="_Toc452414473"/>
+      <w:bookmarkStart w:id="34" w:name="_Toc297219006"/>
       <w:r>
         <w:rPr>
           <w:sz w:val="24"/>
@@ -10558,8 +10703,8 @@
           <w:lang w:eastAsia="pt-BR"/>
         </w:rPr>
       </w:pPr>
-      <w:bookmarkStart w:id="35" w:name="_Toc297219007"/>
-      <w:bookmarkStart w:id="36" w:name="_Toc452414474"/>
+      <w:bookmarkStart w:id="35" w:name="_Toc452414474"/>
+      <w:bookmarkStart w:id="36" w:name="_Toc297219007"/>
       <w:bookmarkEnd w:id="35"/>
       <w:bookmarkEnd w:id="36"/>
       <w:r>
@@ -10644,8 +10789,8 @@
           <w:lang w:val="pt-BR"/>
         </w:rPr>
       </w:pPr>
-      <w:bookmarkStart w:id="37" w:name="_Toc297219008"/>
-      <w:bookmarkStart w:id="38" w:name="_Toc452414475"/>
+      <w:bookmarkStart w:id="37" w:name="_Toc452414475"/>
+      <w:bookmarkStart w:id="38" w:name="_Toc297219008"/>
       <w:r>
         <w:rPr>
           <w:sz w:val="24"/>
@@ -10689,17 +10834,7 @@
           <w:effect w:val="none"/>
           <w:lang w:val="es-ES_tradnl"/>
         </w:rPr>
-        <w:t xml:space="preserve"> </w:t>
-      </w:r>
-      <w:r>
-        <w:rPr>
-          <w:b w:val="false"/>
-          <w:sz w:val="24"/>
-          <w:szCs w:val="24"/>
-          <w:effect w:val="none"/>
-          <w:lang w:val="es-ES_tradnl"/>
-        </w:rPr>
-        <w:t xml:space="preserve">RENAUX, Douglas P. B.; et al. </w:t>
+        <w:t xml:space="preserve"> RENAUX, Douglas P. B.; et al. </w:t>
       </w:r>
       <w:r>
         <w:rPr>
@@ -11408,8 +11543,8 @@
           <w:effect w:val="none"/>
         </w:rPr>
       </w:pPr>
-      <w:bookmarkStart w:id="39" w:name="_Toc297219009"/>
-      <w:bookmarkStart w:id="40" w:name="_Toc452414476"/>
+      <w:bookmarkStart w:id="39" w:name="_Toc452414476"/>
+      <w:bookmarkStart w:id="40" w:name="_Toc297219009"/>
       <w:r>
         <w:rPr>
           <w:sz w:val="24"/>
@@ -11643,8 +11778,8 @@
       </w:tblPr>
       <w:tblGrid>
         <w:gridCol w:w="1147"/>
-        <w:gridCol w:w="1119"/>
-        <w:gridCol w:w="1082"/>
+        <w:gridCol w:w="1118"/>
+        <w:gridCol w:w="1083"/>
         <w:gridCol w:w="1259"/>
         <w:gridCol w:w="1261"/>
         <w:gridCol w:w="1079"/>
@@ -11729,7 +11864,7 @@
         </w:tc>
         <w:tc>
           <w:tcPr>
-            <w:tcW w:w="1119" w:type="dxa"/>
+            <w:tcW w:w="1118" w:type="dxa"/>
             <w:tcBorders>
               <w:top w:val="single" w:sz="4" w:space="0" w:color="000000"/>
               <w:left w:val="single" w:sz="4" w:space="0" w:color="000000"/>
@@ -11764,7 +11899,7 @@
         </w:tc>
         <w:tc>
           <w:tcPr>
-            <w:tcW w:w="1082" w:type="dxa"/>
+            <w:tcW w:w="1083" w:type="dxa"/>
             <w:tcBorders>
               <w:top w:val="single" w:sz="4" w:space="0" w:color="000000"/>
               <w:left w:val="single" w:sz="4" w:space="0" w:color="000000"/>
@@ -11976,7 +12111,7 @@
         </w:tc>
         <w:tc>
           <w:tcPr>
-            <w:tcW w:w="1119" w:type="dxa"/>
+            <w:tcW w:w="1118" w:type="dxa"/>
             <w:tcBorders>
               <w:top w:val="single" w:sz="4" w:space="0" w:color="000000"/>
               <w:left w:val="single" w:sz="4" w:space="0" w:color="000000"/>
@@ -12007,7 +12142,7 @@
         </w:tc>
         <w:tc>
           <w:tcPr>
-            <w:tcW w:w="1082" w:type="dxa"/>
+            <w:tcW w:w="1083" w:type="dxa"/>
             <w:tcBorders>
               <w:top w:val="single" w:sz="4" w:space="0" w:color="000000"/>
               <w:left w:val="single" w:sz="4" w:space="0" w:color="000000"/>
@@ -12199,7 +12334,7 @@
         </w:tc>
         <w:tc>
           <w:tcPr>
-            <w:tcW w:w="1119" w:type="dxa"/>
+            <w:tcW w:w="1118" w:type="dxa"/>
             <w:tcBorders>
               <w:top w:val="single" w:sz="4" w:space="0" w:color="000000"/>
               <w:left w:val="single" w:sz="4" w:space="0" w:color="000000"/>
@@ -12230,7 +12365,7 @@
         </w:tc>
         <w:tc>
           <w:tcPr>
-            <w:tcW w:w="1082" w:type="dxa"/>
+            <w:tcW w:w="1083" w:type="dxa"/>
             <w:tcBorders>
               <w:top w:val="single" w:sz="4" w:space="0" w:color="000000"/>
               <w:left w:val="single" w:sz="4" w:space="0" w:color="000000"/>
@@ -13446,8 +13581,8 @@
         <w:gridCol w:w="1135"/>
         <w:gridCol w:w="992"/>
         <w:gridCol w:w="1417"/>
-        <w:gridCol w:w="899"/>
-        <w:gridCol w:w="1258"/>
+        <w:gridCol w:w="900"/>
+        <w:gridCol w:w="1257"/>
       </w:tblGrid>
       <w:tr>
         <w:trPr>
@@ -13694,7 +13829,7 @@
         </w:tc>
         <w:tc>
           <w:tcPr>
-            <w:tcW w:w="899" w:type="dxa"/>
+            <w:tcW w:w="900" w:type="dxa"/>
             <w:tcBorders>
               <w:top w:val="single" w:sz="4" w:space="0" w:color="000000"/>
               <w:left w:val="single" w:sz="4" w:space="0" w:color="000000"/>
@@ -13730,7 +13865,7 @@
         </w:tc>
         <w:tc>
           <w:tcPr>
-            <w:tcW w:w="1258" w:type="dxa"/>
+            <w:tcW w:w="1257" w:type="dxa"/>
             <w:tcBorders>
               <w:top w:val="single" w:sz="4" w:space="0" w:color="000000"/>
               <w:left w:val="single" w:sz="4" w:space="0" w:color="000000"/>
@@ -13931,7 +14066,7 @@
         </w:tc>
         <w:tc>
           <w:tcPr>
-            <w:tcW w:w="899" w:type="dxa"/>
+            <w:tcW w:w="900" w:type="dxa"/>
             <w:tcBorders>
               <w:top w:val="single" w:sz="4" w:space="0" w:color="000000"/>
               <w:left w:val="single" w:sz="4" w:space="0" w:color="000000"/>
@@ -13963,7 +14098,7 @@
         </w:tc>
         <w:tc>
           <w:tcPr>
-            <w:tcW w:w="1258" w:type="dxa"/>
+            <w:tcW w:w="1257" w:type="dxa"/>
             <w:tcBorders>
               <w:top w:val="single" w:sz="4" w:space="0" w:color="000000"/>
               <w:left w:val="single" w:sz="4" w:space="0" w:color="000000"/>
@@ -14162,7 +14297,7 @@
         </w:tc>
         <w:tc>
           <w:tcPr>
-            <w:tcW w:w="899" w:type="dxa"/>
+            <w:tcW w:w="900" w:type="dxa"/>
             <w:tcBorders>
               <w:top w:val="single" w:sz="4" w:space="0" w:color="000000"/>
               <w:left w:val="single" w:sz="4" w:space="0" w:color="000000"/>
@@ -14194,7 +14329,7 @@
         </w:tc>
         <w:tc>
           <w:tcPr>
-            <w:tcW w:w="1258" w:type="dxa"/>
+            <w:tcW w:w="1257" w:type="dxa"/>
             <w:tcBorders>
               <w:top w:val="single" w:sz="4" w:space="0" w:color="000000"/>
               <w:left w:val="single" w:sz="4" w:space="0" w:color="000000"/>
@@ -14391,7 +14526,7 @@
         </w:tc>
         <w:tc>
           <w:tcPr>
-            <w:tcW w:w="899" w:type="dxa"/>
+            <w:tcW w:w="900" w:type="dxa"/>
             <w:tcBorders>
               <w:top w:val="single" w:sz="4" w:space="0" w:color="000000"/>
               <w:left w:val="single" w:sz="4" w:space="0" w:color="000000"/>
@@ -14423,7 +14558,7 @@
         </w:tc>
         <w:tc>
           <w:tcPr>
-            <w:tcW w:w="1258" w:type="dxa"/>
+            <w:tcW w:w="1257" w:type="dxa"/>
             <w:tcBorders>
               <w:top w:val="single" w:sz="4" w:space="0" w:color="000000"/>
               <w:left w:val="single" w:sz="4" w:space="0" w:color="000000"/>
@@ -16267,8 +16402,8 @@
           <w:effect w:val="none"/>
         </w:rPr>
       </w:pPr>
-      <w:bookmarkStart w:id="41" w:name="_Toc297219010"/>
-      <w:bookmarkStart w:id="42" w:name="_Toc452414477"/>
+      <w:bookmarkStart w:id="41" w:name="_Toc452414477"/>
+      <w:bookmarkStart w:id="42" w:name="_Toc297219010"/>
       <w:r>
         <w:rPr>
           <w:sz w:val="24"/>
@@ -18817,7 +18952,7 @@
     </w:r>
     <w:r>
       <w:rPr/>
-      <w:t>13</w:t>
+      <w:t>36</w:t>
     </w:r>
     <w:r>
       <w:rPr/>

</xml_diff>